<commit_message>
upload hw 7 and 8
</commit_message>
<xml_diff>
--- a/cs498_aml_hw7/cs 498 aml hw7 report.docx
+++ b/cs498_aml_hw7/cs 498 aml hw7 report.docx
@@ -44,8 +44,21 @@
           <w:szCs w:val="20"/>
         </w:rPr>
         <w:br/>
-        <w:t>1. Show your plot of the cross-validated deviance of the model against the regularization variable. This plot should come from cv.glmnet</w:t>
-      </w:r>
+        <w:t xml:space="preserve">1. Show your plot of the cross-validated deviance of the model against the regularization variable. This plot should come from </w:t>
+      </w:r>
+      <w:proofErr w:type="spellStart"/>
+      <w:proofErr w:type="gramStart"/>
+      <w:r>
+        <w:rPr>
+          <w:rFonts w:ascii="Helvetica Neue" w:hAnsi="Helvetica Neue"/>
+          <w:color w:val="333333"/>
+          <w:sz w:val="20"/>
+          <w:szCs w:val="20"/>
+        </w:rPr>
+        <w:t>cv.glmnet</w:t>
+      </w:r>
+      <w:proofErr w:type="spellEnd"/>
+      <w:proofErr w:type="gramEnd"/>
     </w:p>
     <w:p>
       <w:pPr>
@@ -480,7 +493,21 @@
         <w:rPr>
           <w:color w:val="000000" w:themeColor="text1"/>
         </w:rPr>
-        <w:t>choose lambda.min = 0.00771056</w:t>
+        <w:t xml:space="preserve">choose </w:t>
+      </w:r>
+      <w:proofErr w:type="spellStart"/>
+      <w:r>
+        <w:rPr>
+          <w:color w:val="000000" w:themeColor="text1"/>
+        </w:rPr>
+        <w:t>lambda.min</w:t>
+      </w:r>
+      <w:proofErr w:type="spellEnd"/>
+      <w:r>
+        <w:rPr>
+          <w:color w:val="000000" w:themeColor="text1"/>
+        </w:rPr>
+        <w:t xml:space="preserve"> = 0.00771056</w:t>
       </w:r>
     </w:p>
     <w:p>
@@ -911,7 +938,21 @@
         <w:rPr>
           <w:color w:val="000000" w:themeColor="text1"/>
         </w:rPr>
-        <w:t>choose lambda.min = 0.00771056</w:t>
+        <w:t xml:space="preserve">choose </w:t>
+      </w:r>
+      <w:proofErr w:type="spellStart"/>
+      <w:r>
+        <w:rPr>
+          <w:color w:val="000000" w:themeColor="text1"/>
+        </w:rPr>
+        <w:t>lambda.min</w:t>
+      </w:r>
+      <w:proofErr w:type="spellEnd"/>
+      <w:r>
+        <w:rPr>
+          <w:color w:val="000000" w:themeColor="text1"/>
+        </w:rPr>
+        <w:t xml:space="preserve"> = 0.00771056</w:t>
       </w:r>
     </w:p>
     <w:p>
@@ -1350,6 +1391,7 @@
       <w:r>
         <w:rPr>
           <w:rFonts w:ascii="Helvetica Neue" w:hAnsi="Helvetica Neue"/>
+          <w:noProof/>
           <w:color w:val="333333"/>
           <w:sz w:val="20"/>
           <w:szCs w:val="20"/>
@@ -1397,7 +1439,7 @@
         <w:shd w:val="clear" w:color="auto" w:fill="FFFFFF"/>
         <w:spacing w:before="0" w:beforeAutospacing="0" w:after="30" w:afterAutospacing="0"/>
         <w:rPr>
-          <w:rFonts w:ascii="Helvetica Neue" w:hAnsi="Helvetica Neue" w:hint="eastAsia"/>
+          <w:rFonts w:ascii="Helvetica Neue" w:hAnsi="Helvetica Neue"/>
           <w:color w:val="333333"/>
           <w:sz w:val="20"/>
           <w:szCs w:val="20"/>
@@ -1414,7 +1456,7 @@
         <w:shd w:val="clear" w:color="auto" w:fill="FFFFFF"/>
         <w:spacing w:before="0" w:beforeAutospacing="0" w:after="30" w:afterAutospacing="0"/>
         <w:rPr>
-          <w:rFonts w:ascii="Helvetica Neue" w:hAnsi="Helvetica Neue" w:hint="eastAsia"/>
+          <w:rFonts w:ascii="Helvetica Neue" w:hAnsi="Helvetica Neue"/>
           <w:color w:val="333333"/>
           <w:sz w:val="20"/>
           <w:szCs w:val="20"/>
@@ -1438,6 +1480,26 @@
         </w:rPr>
         <w:t>0.09016021</w:t>
       </w:r>
+      <w:r>
+        <w:rPr>
+          <w:rFonts w:ascii="Helvetica Neue" w:hAnsi="Helvetica Neue"/>
+          <w:color w:val="333333"/>
+          <w:sz w:val="20"/>
+          <w:szCs w:val="20"/>
+        </w:rPr>
+        <w:t xml:space="preserve"> </w:t>
+      </w:r>
+      <w:r>
+        <w:rPr>
+          <w:rFonts w:ascii="Helvetica Neue" w:hAnsi="Helvetica Neue"/>
+          <w:color w:val="333333"/>
+          <w:sz w:val="20"/>
+          <w:szCs w:val="20"/>
+        </w:rPr>
+        <w:t>(lambda.min)</w:t>
+      </w:r>
+      <w:bookmarkStart w:id="0" w:name="_GoBack"/>
+      <w:bookmarkEnd w:id="0"/>
     </w:p>
     <w:p>
       <w:pPr>
@@ -1817,6 +1879,7 @@
       <w:r>
         <w:rPr>
           <w:rFonts w:ascii="Helvetica Neue" w:hAnsi="Helvetica Neue"/>
+          <w:noProof/>
           <w:color w:val="333333"/>
           <w:sz w:val="20"/>
           <w:szCs w:val="20"/>
@@ -1907,29 +1970,58 @@
         <w:shd w:val="clear" w:color="auto" w:fill="FFFFFF"/>
         <w:spacing w:before="0" w:beforeAutospacing="0" w:after="30" w:afterAutospacing="0"/>
         <w:rPr>
-          <w:rFonts w:ascii="Helvetica Neue" w:hAnsi="Helvetica Neue" w:hint="eastAsia"/>
-          <w:color w:val="333333"/>
-          <w:sz w:val="20"/>
-          <w:szCs w:val="20"/>
-        </w:rPr>
-      </w:pPr>
-      <w:r>
-        <w:rPr>
-          <w:rFonts w:ascii="Helvetica Neue" w:hAnsi="Helvetica Neue"/>
-          <w:color w:val="333333"/>
-          <w:sz w:val="20"/>
-          <w:szCs w:val="20"/>
-        </w:rPr>
-        <w:t>My chosen regularization constant = 0.</w:t>
-      </w:r>
-      <w:r>
-        <w:rPr>
-          <w:rFonts w:ascii="Helvetica Neue" w:hAnsi="Helvetica Neue"/>
-          <w:color w:val="333333"/>
-          <w:sz w:val="20"/>
-          <w:szCs w:val="20"/>
-        </w:rPr>
-        <w:t>01202526</w:t>
+          <w:rFonts w:ascii="Helvetica Neue" w:hAnsi="Helvetica Neue"/>
+          <w:color w:val="333333"/>
+          <w:sz w:val="20"/>
+          <w:szCs w:val="20"/>
+        </w:rPr>
+      </w:pPr>
+      <w:r>
+        <w:rPr>
+          <w:rFonts w:ascii="Helvetica Neue" w:hAnsi="Helvetica Neue"/>
+          <w:color w:val="333333"/>
+          <w:sz w:val="20"/>
+          <w:szCs w:val="20"/>
+        </w:rPr>
+        <w:t>My chosen regularization constant = 0.01202526</w:t>
+      </w:r>
+      <w:r>
+        <w:rPr>
+          <w:rFonts w:ascii="Helvetica Neue" w:hAnsi="Helvetica Neue"/>
+          <w:color w:val="333333"/>
+          <w:sz w:val="20"/>
+          <w:szCs w:val="20"/>
+        </w:rPr>
+        <w:t xml:space="preserve"> (</w:t>
+      </w:r>
+      <w:proofErr w:type="spellStart"/>
+      <w:r>
+        <w:rPr>
+          <w:rFonts w:ascii="Helvetica Neue" w:hAnsi="Helvetica Neue"/>
+          <w:color w:val="333333"/>
+          <w:sz w:val="20"/>
+          <w:szCs w:val="20"/>
+        </w:rPr>
+        <w:t>l</w:t>
+      </w:r>
+      <w:r>
+        <w:rPr>
+          <w:rFonts w:ascii="Helvetica Neue" w:hAnsi="Helvetica Neue"/>
+          <w:color w:val="333333"/>
+          <w:sz w:val="20"/>
+          <w:szCs w:val="20"/>
+        </w:rPr>
+        <w:t>ambda.min</w:t>
+      </w:r>
+      <w:proofErr w:type="spellEnd"/>
+      <w:r>
+        <w:rPr>
+          <w:rFonts w:ascii="Helvetica Neue" w:hAnsi="Helvetica Neue"/>
+          <w:color w:val="333333"/>
+          <w:sz w:val="20"/>
+          <w:szCs w:val="20"/>
+        </w:rPr>
+        <w:t>)</w:t>
       </w:r>
     </w:p>
     <w:p>
@@ -2001,6 +2093,15 @@
         </w:rPr>
         <w:t>8642384</w:t>
       </w:r>
+      <w:r>
+        <w:rPr>
+          <w:rFonts w:ascii="Helvetica Neue" w:hAnsi="Helvetica Neue"/>
+          <w:color w:val="333333"/>
+          <w:sz w:val="20"/>
+          <w:szCs w:val="20"/>
+        </w:rPr>
+        <w:t xml:space="preserve"> (obtained using ‘predict’)</w:t>
+      </w:r>
     </w:p>
     <w:p>
       <w:pPr>
@@ -2250,28 +2351,6 @@
         </w:rPr>
         <w:tab/>
       </w:r>
-    </w:p>
-    <w:p>
-      <w:pPr>
-        <w:pStyle w:val="NormalWeb"/>
-        <w:shd w:val="clear" w:color="auto" w:fill="FFFFFF"/>
-        <w:spacing w:before="0" w:beforeAutospacing="0" w:after="30" w:afterAutospacing="0"/>
-        <w:rPr>
-          <w:rFonts w:ascii="Helvetica Neue" w:hAnsi="Helvetica Neue"/>
-          <w:color w:val="333333"/>
-          <w:sz w:val="20"/>
-          <w:szCs w:val="20"/>
-        </w:rPr>
-      </w:pPr>
-      <w:r>
-        <w:rPr>
-          <w:rFonts w:ascii="Helvetica Neue" w:hAnsi="Helvetica Neue"/>
-          <w:color w:val="333333"/>
-          <w:sz w:val="20"/>
-          <w:szCs w:val="20"/>
-        </w:rPr>
-        <w:t> </w:t>
-      </w:r>
       <w:r>
         <w:rPr>
           <w:rFonts w:ascii="Helvetica Neue" w:hAnsi="Helvetica Neue"/>
@@ -2281,10 +2360,10 @@
           <w:szCs w:val="20"/>
         </w:rPr>
         <w:drawing>
-          <wp:inline distT="0" distB="0" distL="0" distR="0" wp14:anchorId="27324578" wp14:editId="03A7204D">
-            <wp:extent cx="5943600" cy="3305810"/>
+          <wp:inline distT="0" distB="0" distL="0" distR="0" wp14:anchorId="1BEA0F7F" wp14:editId="6D07738F">
+            <wp:extent cx="5943600" cy="3511550"/>
             <wp:effectExtent l="0" t="0" r="0" b="0"/>
-            <wp:docPr id="6" name="Picture 6"/>
+            <wp:docPr id="9" name="Picture 9"/>
             <wp:cNvGraphicFramePr>
               <a:graphicFrameLocks xmlns:a="http://schemas.openxmlformats.org/drawingml/2006/main" noChangeAspect="1"/>
             </wp:cNvGraphicFramePr>
@@ -2292,17 +2371,11 @@
               <a:graphicData uri="http://schemas.openxmlformats.org/drawingml/2006/picture">
                 <pic:pic xmlns:pic="http://schemas.openxmlformats.org/drawingml/2006/picture">
                   <pic:nvPicPr>
-                    <pic:cNvPr id="6" name="Screen Shot 2018-10-28 at 9.32.35 PM.png"/>
+                    <pic:cNvPr id="1" name=""/>
                     <pic:cNvPicPr/>
                   </pic:nvPicPr>
                   <pic:blipFill>
-                    <a:blip r:embed="rId12">
-                      <a:extLst>
-                        <a:ext uri="{28A0092B-C50C-407E-A947-70E740481C1C}">
-                          <a14:useLocalDpi xmlns:a14="http://schemas.microsoft.com/office/drawing/2010/main" val="0"/>
-                        </a:ext>
-                      </a:extLst>
-                    </a:blip>
+                    <a:blip r:embed="rId12"/>
                     <a:stretch>
                       <a:fillRect/>
                     </a:stretch>
@@ -2310,7 +2383,7 @@
                   <pic:spPr>
                     <a:xfrm>
                       <a:off x="0" y="0"/>
-                      <a:ext cx="5943600" cy="3305810"/>
+                      <a:ext cx="5943600" cy="3511550"/>
                     </a:xfrm>
                     <a:prstGeom prst="rect">
                       <a:avLst/>
@@ -2335,6 +2408,28 @@
           <w:szCs w:val="20"/>
         </w:rPr>
       </w:pPr>
+      <w:r>
+        <w:rPr>
+          <w:rFonts w:ascii="Helvetica Neue" w:hAnsi="Helvetica Neue"/>
+          <w:color w:val="333333"/>
+          <w:sz w:val="20"/>
+          <w:szCs w:val="20"/>
+        </w:rPr>
+        <w:t> </w:t>
+      </w:r>
+    </w:p>
+    <w:p>
+      <w:pPr>
+        <w:pStyle w:val="NormalWeb"/>
+        <w:shd w:val="clear" w:color="auto" w:fill="FFFFFF"/>
+        <w:spacing w:before="0" w:beforeAutospacing="0" w:after="30" w:afterAutospacing="0"/>
+        <w:rPr>
+          <w:rFonts w:ascii="Helvetica Neue" w:hAnsi="Helvetica Neue"/>
+          <w:color w:val="333333"/>
+          <w:sz w:val="20"/>
+          <w:szCs w:val="20"/>
+        </w:rPr>
+      </w:pPr>
     </w:p>
     <w:p>
       <w:pPr>
@@ -2359,7 +2454,7 @@
         <w:shd w:val="clear" w:color="auto" w:fill="FFFFFF"/>
         <w:spacing w:before="0" w:beforeAutospacing="0" w:after="30" w:afterAutospacing="0"/>
         <w:rPr>
-          <w:rFonts w:ascii="Helvetica Neue" w:hAnsi="Helvetica Neue" w:hint="eastAsia"/>
+          <w:rFonts w:ascii="Helvetica Neue" w:hAnsi="Helvetica Neue"/>
           <w:color w:val="333333"/>
           <w:sz w:val="20"/>
           <w:szCs w:val="20"/>
@@ -2381,7 +2476,36 @@
           <w:sz w:val="20"/>
           <w:szCs w:val="20"/>
         </w:rPr>
-        <w:t>0008638909</w:t>
+        <w:t>0007172174</w:t>
+      </w:r>
+      <w:r>
+        <w:rPr>
+          <w:rFonts w:ascii="Helvetica Neue" w:hAnsi="Helvetica Neue"/>
+          <w:color w:val="333333"/>
+          <w:sz w:val="20"/>
+          <w:szCs w:val="20"/>
+        </w:rPr>
+        <w:t xml:space="preserve"> (</w:t>
+      </w:r>
+      <w:proofErr w:type="spellStart"/>
+      <w:r>
+        <w:rPr>
+          <w:rFonts w:ascii="Helvetica Neue" w:hAnsi="Helvetica Neue"/>
+          <w:color w:val="333333"/>
+          <w:sz w:val="20"/>
+          <w:szCs w:val="20"/>
+        </w:rPr>
+        <w:t>lambda.min</w:t>
+      </w:r>
+      <w:proofErr w:type="spellEnd"/>
+      <w:r>
+        <w:rPr>
+          <w:rFonts w:ascii="Helvetica Neue" w:hAnsi="Helvetica Neue"/>
+          <w:color w:val="333333"/>
+          <w:sz w:val="20"/>
+          <w:szCs w:val="20"/>
+        </w:rPr>
+        <w:t>)</w:t>
       </w:r>
     </w:p>
     <w:p>
@@ -2542,16 +2666,7 @@
           <w:sz w:val="20"/>
           <w:szCs w:val="20"/>
         </w:rPr>
-        <w:t xml:space="preserve">0.02797203 </w:t>
-      </w:r>
-      <w:r>
-        <w:rPr>
-          <w:rFonts w:ascii="Helvetica Neue" w:hAnsi="Helvetica Neue"/>
-          <w:color w:val="333333"/>
-          <w:sz w:val="20"/>
-          <w:szCs w:val="20"/>
-        </w:rPr>
-        <w:t>(predicting a strain at random (</w:t>
+        <w:t>0.02797203 (predicting a strain at random (</w:t>
       </w:r>
       <w:r>
         <w:rPr>
@@ -2621,224 +2736,240 @@
         </w:rPr>
         <w:t>6655012</w:t>
       </w:r>
-      <w:bookmarkStart w:id="0" w:name="_GoBack"/>
-      <w:bookmarkEnd w:id="0"/>
-    </w:p>
-    <w:p>
-      <w:pPr>
-        <w:pStyle w:val="NormalWeb"/>
-        <w:shd w:val="clear" w:color="auto" w:fill="FFFFFF"/>
-        <w:spacing w:before="0" w:beforeAutospacing="0" w:after="30" w:afterAutospacing="0"/>
-        <w:rPr>
-          <w:rFonts w:ascii="Helvetica Neue" w:hAnsi="Helvetica Neue"/>
-          <w:color w:val="333333"/>
-          <w:sz w:val="20"/>
-          <w:szCs w:val="20"/>
-        </w:rPr>
-      </w:pPr>
-    </w:p>
-    <w:p>
-      <w:pPr>
-        <w:pStyle w:val="NormalWeb"/>
-        <w:shd w:val="clear" w:color="auto" w:fill="FFFFFF"/>
-        <w:spacing w:before="0" w:beforeAutospacing="0" w:after="30" w:afterAutospacing="0"/>
-        <w:rPr>
-          <w:rFonts w:ascii="Helvetica Neue" w:hAnsi="Helvetica Neue"/>
-          <w:color w:val="333333"/>
-          <w:sz w:val="20"/>
-          <w:szCs w:val="20"/>
-        </w:rPr>
-      </w:pPr>
-    </w:p>
-    <w:p>
-      <w:pPr>
-        <w:pStyle w:val="NormalWeb"/>
-        <w:shd w:val="clear" w:color="auto" w:fill="FFFFFF"/>
-        <w:spacing w:before="0" w:beforeAutospacing="0" w:after="30" w:afterAutospacing="0"/>
-        <w:rPr>
-          <w:rFonts w:ascii="Helvetica Neue" w:hAnsi="Helvetica Neue"/>
-          <w:color w:val="333333"/>
-          <w:sz w:val="20"/>
-          <w:szCs w:val="20"/>
-        </w:rPr>
-      </w:pPr>
-    </w:p>
-    <w:p>
-      <w:pPr>
-        <w:pStyle w:val="NormalWeb"/>
-        <w:shd w:val="clear" w:color="auto" w:fill="FFFFFF"/>
-        <w:spacing w:before="0" w:beforeAutospacing="0" w:after="30" w:afterAutospacing="0"/>
-        <w:rPr>
-          <w:rFonts w:ascii="Helvetica Neue" w:hAnsi="Helvetica Neue"/>
-          <w:color w:val="333333"/>
-          <w:sz w:val="20"/>
-          <w:szCs w:val="20"/>
-        </w:rPr>
-      </w:pPr>
-    </w:p>
-    <w:p>
-      <w:pPr>
-        <w:pStyle w:val="NormalWeb"/>
-        <w:shd w:val="clear" w:color="auto" w:fill="FFFFFF"/>
-        <w:spacing w:before="0" w:beforeAutospacing="0" w:after="30" w:afterAutospacing="0"/>
-        <w:rPr>
-          <w:rFonts w:ascii="Helvetica Neue" w:hAnsi="Helvetica Neue"/>
-          <w:color w:val="333333"/>
-          <w:sz w:val="20"/>
-          <w:szCs w:val="20"/>
-        </w:rPr>
-      </w:pPr>
-    </w:p>
-    <w:p>
-      <w:pPr>
-        <w:pStyle w:val="NormalWeb"/>
-        <w:shd w:val="clear" w:color="auto" w:fill="FFFFFF"/>
-        <w:spacing w:before="0" w:beforeAutospacing="0" w:after="30" w:afterAutospacing="0"/>
-        <w:rPr>
-          <w:rFonts w:ascii="Helvetica Neue" w:hAnsi="Helvetica Neue"/>
-          <w:color w:val="333333"/>
-          <w:sz w:val="20"/>
-          <w:szCs w:val="20"/>
-        </w:rPr>
-      </w:pPr>
-    </w:p>
-    <w:p>
-      <w:pPr>
-        <w:pStyle w:val="NormalWeb"/>
-        <w:shd w:val="clear" w:color="auto" w:fill="FFFFFF"/>
-        <w:spacing w:before="0" w:beforeAutospacing="0" w:after="30" w:afterAutospacing="0"/>
-        <w:rPr>
-          <w:rFonts w:ascii="Helvetica Neue" w:hAnsi="Helvetica Neue"/>
-          <w:color w:val="333333"/>
-          <w:sz w:val="20"/>
-          <w:szCs w:val="20"/>
-        </w:rPr>
-      </w:pPr>
-    </w:p>
-    <w:p>
-      <w:pPr>
-        <w:pStyle w:val="NormalWeb"/>
-        <w:shd w:val="clear" w:color="auto" w:fill="FFFFFF"/>
-        <w:spacing w:before="0" w:beforeAutospacing="0" w:after="30" w:afterAutospacing="0"/>
-        <w:rPr>
-          <w:rFonts w:ascii="Helvetica Neue" w:hAnsi="Helvetica Neue"/>
-          <w:color w:val="333333"/>
-          <w:sz w:val="20"/>
-          <w:szCs w:val="20"/>
-        </w:rPr>
-      </w:pPr>
-    </w:p>
-    <w:p>
-      <w:pPr>
-        <w:pStyle w:val="NormalWeb"/>
-        <w:shd w:val="clear" w:color="auto" w:fill="FFFFFF"/>
-        <w:spacing w:before="0" w:beforeAutospacing="0" w:after="30" w:afterAutospacing="0"/>
-        <w:rPr>
-          <w:rFonts w:ascii="Helvetica Neue" w:hAnsi="Helvetica Neue"/>
-          <w:color w:val="333333"/>
-          <w:sz w:val="20"/>
-          <w:szCs w:val="20"/>
-        </w:rPr>
-      </w:pPr>
-    </w:p>
-    <w:p>
-      <w:pPr>
-        <w:pStyle w:val="NormalWeb"/>
-        <w:shd w:val="clear" w:color="auto" w:fill="FFFFFF"/>
-        <w:spacing w:before="0" w:beforeAutospacing="0" w:after="30" w:afterAutospacing="0"/>
-        <w:rPr>
-          <w:rFonts w:ascii="Helvetica Neue" w:hAnsi="Helvetica Neue"/>
-          <w:color w:val="333333"/>
-          <w:sz w:val="20"/>
-          <w:szCs w:val="20"/>
-        </w:rPr>
-      </w:pPr>
-    </w:p>
-    <w:p>
-      <w:pPr>
-        <w:pStyle w:val="NormalWeb"/>
-        <w:shd w:val="clear" w:color="auto" w:fill="FFFFFF"/>
-        <w:spacing w:before="0" w:beforeAutospacing="0" w:after="30" w:afterAutospacing="0"/>
-        <w:rPr>
-          <w:rFonts w:ascii="Helvetica Neue" w:hAnsi="Helvetica Neue"/>
-          <w:color w:val="333333"/>
-          <w:sz w:val="20"/>
-          <w:szCs w:val="20"/>
-        </w:rPr>
-      </w:pPr>
-    </w:p>
-    <w:p>
-      <w:pPr>
-        <w:pStyle w:val="NormalWeb"/>
-        <w:shd w:val="clear" w:color="auto" w:fill="FFFFFF"/>
-        <w:spacing w:before="0" w:beforeAutospacing="0" w:after="30" w:afterAutospacing="0"/>
-        <w:rPr>
-          <w:rFonts w:ascii="Helvetica Neue" w:hAnsi="Helvetica Neue"/>
-          <w:color w:val="333333"/>
-          <w:sz w:val="20"/>
-          <w:szCs w:val="20"/>
-        </w:rPr>
-      </w:pPr>
-    </w:p>
-    <w:p>
-      <w:pPr>
-        <w:pStyle w:val="NormalWeb"/>
-        <w:shd w:val="clear" w:color="auto" w:fill="FFFFFF"/>
-        <w:spacing w:before="0" w:beforeAutospacing="0" w:after="30" w:afterAutospacing="0"/>
-        <w:rPr>
-          <w:rFonts w:ascii="Helvetica Neue" w:hAnsi="Helvetica Neue"/>
-          <w:color w:val="333333"/>
-          <w:sz w:val="20"/>
-          <w:szCs w:val="20"/>
-        </w:rPr>
-      </w:pPr>
-    </w:p>
-    <w:p>
-      <w:pPr>
-        <w:pStyle w:val="NormalWeb"/>
-        <w:shd w:val="clear" w:color="auto" w:fill="FFFFFF"/>
-        <w:spacing w:before="0" w:beforeAutospacing="0" w:after="30" w:afterAutospacing="0"/>
-        <w:rPr>
-          <w:rFonts w:ascii="Helvetica Neue" w:hAnsi="Helvetica Neue"/>
-          <w:color w:val="333333"/>
-          <w:sz w:val="20"/>
-          <w:szCs w:val="20"/>
-        </w:rPr>
-      </w:pPr>
-    </w:p>
-    <w:p>
-      <w:pPr>
-        <w:pStyle w:val="NormalWeb"/>
-        <w:shd w:val="clear" w:color="auto" w:fill="FFFFFF"/>
-        <w:spacing w:before="0" w:beforeAutospacing="0" w:after="30" w:afterAutospacing="0"/>
-        <w:rPr>
-          <w:rFonts w:ascii="Helvetica Neue" w:hAnsi="Helvetica Neue"/>
-          <w:color w:val="333333"/>
-          <w:sz w:val="20"/>
-          <w:szCs w:val="20"/>
-        </w:rPr>
-      </w:pPr>
-    </w:p>
-    <w:p>
-      <w:pPr>
-        <w:pStyle w:val="NormalWeb"/>
-        <w:shd w:val="clear" w:color="auto" w:fill="FFFFFF"/>
-        <w:spacing w:before="0" w:beforeAutospacing="0" w:after="30" w:afterAutospacing="0"/>
-        <w:rPr>
-          <w:rFonts w:ascii="Helvetica Neue" w:hAnsi="Helvetica Neue"/>
-          <w:color w:val="333333"/>
-          <w:sz w:val="20"/>
-          <w:szCs w:val="20"/>
-        </w:rPr>
-      </w:pPr>
-    </w:p>
-    <w:p>
-      <w:pPr>
-        <w:pStyle w:val="NormalWeb"/>
-        <w:shd w:val="clear" w:color="auto" w:fill="FFFFFF"/>
-        <w:spacing w:before="0" w:beforeAutospacing="0" w:after="30" w:afterAutospacing="0"/>
-        <w:rPr>
-          <w:rFonts w:ascii="Helvetica Neue" w:hAnsi="Helvetica Neue" w:hint="eastAsia"/>
+      <w:r>
+        <w:rPr>
+          <w:rFonts w:ascii="Helvetica Neue" w:hAnsi="Helvetica Neue"/>
+          <w:color w:val="333333"/>
+          <w:sz w:val="20"/>
+          <w:szCs w:val="20"/>
+        </w:rPr>
+        <w:t xml:space="preserve"> (</w:t>
+      </w:r>
+      <w:r>
+        <w:rPr>
+          <w:rFonts w:ascii="Helvetica Neue" w:hAnsi="Helvetica Neue"/>
+          <w:color w:val="333333"/>
+          <w:sz w:val="20"/>
+          <w:szCs w:val="20"/>
+        </w:rPr>
+        <w:t>obtained using ‘predict’)</w:t>
+      </w:r>
+    </w:p>
+    <w:p>
+      <w:pPr>
+        <w:pStyle w:val="NormalWeb"/>
+        <w:shd w:val="clear" w:color="auto" w:fill="FFFFFF"/>
+        <w:spacing w:before="0" w:beforeAutospacing="0" w:after="30" w:afterAutospacing="0"/>
+        <w:rPr>
+          <w:rFonts w:ascii="Helvetica Neue" w:hAnsi="Helvetica Neue"/>
+          <w:color w:val="333333"/>
+          <w:sz w:val="20"/>
+          <w:szCs w:val="20"/>
+        </w:rPr>
+      </w:pPr>
+    </w:p>
+    <w:p>
+      <w:pPr>
+        <w:pStyle w:val="NormalWeb"/>
+        <w:shd w:val="clear" w:color="auto" w:fill="FFFFFF"/>
+        <w:spacing w:before="0" w:beforeAutospacing="0" w:after="30" w:afterAutospacing="0"/>
+        <w:rPr>
+          <w:rFonts w:ascii="Helvetica Neue" w:hAnsi="Helvetica Neue"/>
+          <w:color w:val="333333"/>
+          <w:sz w:val="20"/>
+          <w:szCs w:val="20"/>
+        </w:rPr>
+      </w:pPr>
+    </w:p>
+    <w:p>
+      <w:pPr>
+        <w:pStyle w:val="NormalWeb"/>
+        <w:shd w:val="clear" w:color="auto" w:fill="FFFFFF"/>
+        <w:spacing w:before="0" w:beforeAutospacing="0" w:after="30" w:afterAutospacing="0"/>
+        <w:rPr>
+          <w:rFonts w:ascii="Helvetica Neue" w:hAnsi="Helvetica Neue"/>
+          <w:color w:val="333333"/>
+          <w:sz w:val="20"/>
+          <w:szCs w:val="20"/>
+        </w:rPr>
+      </w:pPr>
+    </w:p>
+    <w:p>
+      <w:pPr>
+        <w:pStyle w:val="NormalWeb"/>
+        <w:shd w:val="clear" w:color="auto" w:fill="FFFFFF"/>
+        <w:spacing w:before="0" w:beforeAutospacing="0" w:after="30" w:afterAutospacing="0"/>
+        <w:rPr>
+          <w:rFonts w:ascii="Helvetica Neue" w:hAnsi="Helvetica Neue"/>
+          <w:color w:val="333333"/>
+          <w:sz w:val="20"/>
+          <w:szCs w:val="20"/>
+        </w:rPr>
+      </w:pPr>
+    </w:p>
+    <w:p>
+      <w:pPr>
+        <w:pStyle w:val="NormalWeb"/>
+        <w:shd w:val="clear" w:color="auto" w:fill="FFFFFF"/>
+        <w:spacing w:before="0" w:beforeAutospacing="0" w:after="30" w:afterAutospacing="0"/>
+        <w:rPr>
+          <w:rFonts w:ascii="Helvetica Neue" w:hAnsi="Helvetica Neue"/>
+          <w:color w:val="333333"/>
+          <w:sz w:val="20"/>
+          <w:szCs w:val="20"/>
+        </w:rPr>
+      </w:pPr>
+    </w:p>
+    <w:p>
+      <w:pPr>
+        <w:pStyle w:val="NormalWeb"/>
+        <w:shd w:val="clear" w:color="auto" w:fill="FFFFFF"/>
+        <w:spacing w:before="0" w:beforeAutospacing="0" w:after="30" w:afterAutospacing="0"/>
+        <w:rPr>
+          <w:rFonts w:ascii="Helvetica Neue" w:hAnsi="Helvetica Neue"/>
+          <w:color w:val="333333"/>
+          <w:sz w:val="20"/>
+          <w:szCs w:val="20"/>
+        </w:rPr>
+      </w:pPr>
+    </w:p>
+    <w:p>
+      <w:pPr>
+        <w:pStyle w:val="NormalWeb"/>
+        <w:shd w:val="clear" w:color="auto" w:fill="FFFFFF"/>
+        <w:spacing w:before="0" w:beforeAutospacing="0" w:after="30" w:afterAutospacing="0"/>
+        <w:rPr>
+          <w:rFonts w:ascii="Helvetica Neue" w:hAnsi="Helvetica Neue"/>
+          <w:color w:val="333333"/>
+          <w:sz w:val="20"/>
+          <w:szCs w:val="20"/>
+        </w:rPr>
+      </w:pPr>
+    </w:p>
+    <w:p>
+      <w:pPr>
+        <w:pStyle w:val="NormalWeb"/>
+        <w:shd w:val="clear" w:color="auto" w:fill="FFFFFF"/>
+        <w:spacing w:before="0" w:beforeAutospacing="0" w:after="30" w:afterAutospacing="0"/>
+        <w:rPr>
+          <w:rFonts w:ascii="Helvetica Neue" w:hAnsi="Helvetica Neue"/>
+          <w:color w:val="333333"/>
+          <w:sz w:val="20"/>
+          <w:szCs w:val="20"/>
+        </w:rPr>
+      </w:pPr>
+    </w:p>
+    <w:p>
+      <w:pPr>
+        <w:pStyle w:val="NormalWeb"/>
+        <w:shd w:val="clear" w:color="auto" w:fill="FFFFFF"/>
+        <w:spacing w:before="0" w:beforeAutospacing="0" w:after="30" w:afterAutospacing="0"/>
+        <w:rPr>
+          <w:rFonts w:ascii="Helvetica Neue" w:hAnsi="Helvetica Neue"/>
+          <w:color w:val="333333"/>
+          <w:sz w:val="20"/>
+          <w:szCs w:val="20"/>
+        </w:rPr>
+      </w:pPr>
+    </w:p>
+    <w:p>
+      <w:pPr>
+        <w:pStyle w:val="NormalWeb"/>
+        <w:shd w:val="clear" w:color="auto" w:fill="FFFFFF"/>
+        <w:spacing w:before="0" w:beforeAutospacing="0" w:after="30" w:afterAutospacing="0"/>
+        <w:rPr>
+          <w:rFonts w:ascii="Helvetica Neue" w:hAnsi="Helvetica Neue"/>
+          <w:color w:val="333333"/>
+          <w:sz w:val="20"/>
+          <w:szCs w:val="20"/>
+        </w:rPr>
+      </w:pPr>
+    </w:p>
+    <w:p>
+      <w:pPr>
+        <w:pStyle w:val="NormalWeb"/>
+        <w:shd w:val="clear" w:color="auto" w:fill="FFFFFF"/>
+        <w:spacing w:before="0" w:beforeAutospacing="0" w:after="30" w:afterAutospacing="0"/>
+        <w:rPr>
+          <w:rFonts w:ascii="Helvetica Neue" w:hAnsi="Helvetica Neue"/>
+          <w:color w:val="333333"/>
+          <w:sz w:val="20"/>
+          <w:szCs w:val="20"/>
+        </w:rPr>
+      </w:pPr>
+    </w:p>
+    <w:p>
+      <w:pPr>
+        <w:pStyle w:val="NormalWeb"/>
+        <w:shd w:val="clear" w:color="auto" w:fill="FFFFFF"/>
+        <w:spacing w:before="0" w:beforeAutospacing="0" w:after="30" w:afterAutospacing="0"/>
+        <w:rPr>
+          <w:rFonts w:ascii="Helvetica Neue" w:hAnsi="Helvetica Neue"/>
+          <w:color w:val="333333"/>
+          <w:sz w:val="20"/>
+          <w:szCs w:val="20"/>
+        </w:rPr>
+      </w:pPr>
+    </w:p>
+    <w:p>
+      <w:pPr>
+        <w:pStyle w:val="NormalWeb"/>
+        <w:shd w:val="clear" w:color="auto" w:fill="FFFFFF"/>
+        <w:spacing w:before="0" w:beforeAutospacing="0" w:after="30" w:afterAutospacing="0"/>
+        <w:rPr>
+          <w:rFonts w:ascii="Helvetica Neue" w:hAnsi="Helvetica Neue"/>
+          <w:color w:val="333333"/>
+          <w:sz w:val="20"/>
+          <w:szCs w:val="20"/>
+        </w:rPr>
+      </w:pPr>
+    </w:p>
+    <w:p>
+      <w:pPr>
+        <w:pStyle w:val="NormalWeb"/>
+        <w:shd w:val="clear" w:color="auto" w:fill="FFFFFF"/>
+        <w:spacing w:before="0" w:beforeAutospacing="0" w:after="30" w:afterAutospacing="0"/>
+        <w:rPr>
+          <w:rFonts w:ascii="Helvetica Neue" w:hAnsi="Helvetica Neue"/>
+          <w:color w:val="333333"/>
+          <w:sz w:val="20"/>
+          <w:szCs w:val="20"/>
+        </w:rPr>
+      </w:pPr>
+    </w:p>
+    <w:p>
+      <w:pPr>
+        <w:pStyle w:val="NormalWeb"/>
+        <w:shd w:val="clear" w:color="auto" w:fill="FFFFFF"/>
+        <w:spacing w:before="0" w:beforeAutospacing="0" w:after="30" w:afterAutospacing="0"/>
+        <w:rPr>
+          <w:rFonts w:ascii="Helvetica Neue" w:hAnsi="Helvetica Neue"/>
+          <w:color w:val="333333"/>
+          <w:sz w:val="20"/>
+          <w:szCs w:val="20"/>
+        </w:rPr>
+      </w:pPr>
+    </w:p>
+    <w:p>
+      <w:pPr>
+        <w:pStyle w:val="NormalWeb"/>
+        <w:shd w:val="clear" w:color="auto" w:fill="FFFFFF"/>
+        <w:spacing w:before="0" w:beforeAutospacing="0" w:after="30" w:afterAutospacing="0"/>
+        <w:rPr>
+          <w:rFonts w:ascii="Helvetica Neue" w:hAnsi="Helvetica Neue"/>
+          <w:color w:val="333333"/>
+          <w:sz w:val="20"/>
+          <w:szCs w:val="20"/>
+        </w:rPr>
+      </w:pPr>
+    </w:p>
+    <w:p>
+      <w:pPr>
+        <w:pStyle w:val="NormalWeb"/>
+        <w:shd w:val="clear" w:color="auto" w:fill="FFFFFF"/>
+        <w:spacing w:before="0" w:beforeAutospacing="0" w:after="30" w:afterAutospacing="0"/>
+        <w:rPr>
+          <w:rFonts w:ascii="Helvetica Neue" w:hAnsi="Helvetica Neue"/>
           <w:color w:val="333333"/>
           <w:sz w:val="20"/>
           <w:szCs w:val="20"/>
@@ -2861,25 +2992,27 @@
           <w:szCs w:val="20"/>
         </w:rPr>
         <w:br/>
-        <w:t>8. 1 page Code screenshot. It should include code for using glmnet,</w:t>
-      </w:r>
-      <w:r>
-        <w:rPr>
-          <w:rFonts w:ascii="Helvetica Neue" w:hAnsi="Helvetica Neue"/>
-          <w:color w:val="333333"/>
-          <w:sz w:val="20"/>
-          <w:szCs w:val="20"/>
-        </w:rPr>
-        <w:t xml:space="preserve"> making the plot and data prepro</w:t>
-      </w:r>
-      <w:r>
-        <w:rPr>
-          <w:rFonts w:ascii="Helvetica Neue" w:hAnsi="Helvetica Neue"/>
-          <w:color w:val="333333"/>
-          <w:sz w:val="20"/>
-          <w:szCs w:val="20"/>
-        </w:rPr>
-        <w:t>cess.</w:t>
+        <w:t xml:space="preserve">8. 1 page Code screenshot. It should include code for using </w:t>
+      </w:r>
+      <w:proofErr w:type="spellStart"/>
+      <w:r>
+        <w:rPr>
+          <w:rFonts w:ascii="Helvetica Neue" w:hAnsi="Helvetica Neue"/>
+          <w:color w:val="333333"/>
+          <w:sz w:val="20"/>
+          <w:szCs w:val="20"/>
+        </w:rPr>
+        <w:t>glmnet</w:t>
+      </w:r>
+      <w:proofErr w:type="spellEnd"/>
+      <w:r>
+        <w:rPr>
+          <w:rFonts w:ascii="Helvetica Neue" w:hAnsi="Helvetica Neue"/>
+          <w:color w:val="333333"/>
+          <w:sz w:val="20"/>
+          <w:szCs w:val="20"/>
+        </w:rPr>
+        <w:t>, making the plot and data preprocess.</w:t>
       </w:r>
       <w:r>
         <w:rPr>
@@ -2961,9 +3094,52 @@
           <w:szCs w:val="20"/>
         </w:rPr>
       </w:pPr>
+      <w:r>
+        <w:rPr>
+          <w:rFonts w:ascii="Helvetica Neue" w:hAnsi="Helvetica Neue"/>
+          <w:color w:val="333333"/>
+          <w:sz w:val="20"/>
+          <w:szCs w:val="20"/>
+        </w:rPr>
+        <w:drawing>
+          <wp:inline distT="0" distB="0" distL="0" distR="0" wp14:anchorId="289FF123" wp14:editId="2F8982D7">
+            <wp:extent cx="5943600" cy="7260590"/>
+            <wp:effectExtent l="0" t="0" r="0" b="3810"/>
+            <wp:docPr id="7" name="Picture 7"/>
+            <wp:cNvGraphicFramePr>
+              <a:graphicFrameLocks xmlns:a="http://schemas.openxmlformats.org/drawingml/2006/main" noChangeAspect="1"/>
+            </wp:cNvGraphicFramePr>
+            <a:graphic xmlns:a="http://schemas.openxmlformats.org/drawingml/2006/main">
+              <a:graphicData uri="http://schemas.openxmlformats.org/drawingml/2006/picture">
+                <pic:pic xmlns:pic="http://schemas.openxmlformats.org/drawingml/2006/picture">
+                  <pic:nvPicPr>
+                    <pic:cNvPr id="1" name=""/>
+                    <pic:cNvPicPr/>
+                  </pic:nvPicPr>
+                  <pic:blipFill>
+                    <a:blip r:embed="rId14"/>
+                    <a:stretch>
+                      <a:fillRect/>
+                    </a:stretch>
+                  </pic:blipFill>
+                  <pic:spPr>
+                    <a:xfrm>
+                      <a:off x="0" y="0"/>
+                      <a:ext cx="5943600" cy="7260590"/>
+                    </a:xfrm>
+                    <a:prstGeom prst="rect">
+                      <a:avLst/>
+                    </a:prstGeom>
+                  </pic:spPr>
+                </pic:pic>
+              </a:graphicData>
+            </a:graphic>
+          </wp:inline>
+        </w:drawing>
+      </w:r>
     </w:p>
     <w:sectPr>
-      <w:headerReference w:type="default" r:id="rId14"/>
+      <w:headerReference w:type="default" r:id="rId15"/>
       <w:pgSz w:w="12240" w:h="15840"/>
       <w:pgMar w:top="1440" w:right="1440" w:bottom="1440" w:left="1440" w:header="720" w:footer="720" w:gutter="0"/>
       <w:cols w:space="720"/>
@@ -3026,7 +3202,15 @@
       <w:pStyle w:val="Header"/>
     </w:pPr>
     <w:r>
-      <w:t>Pengyu Cheng  pcheng11</w:t>
+      <w:t xml:space="preserve">Pengyu </w:t>
+    </w:r>
+    <w:proofErr w:type="gramStart"/>
+    <w:r>
+      <w:t>Cheng  pcheng</w:t>
+    </w:r>
+    <w:proofErr w:type="gramEnd"/>
+    <w:r>
+      <w:t>11</w:t>
     </w:r>
   </w:p>
 </w:hdr>

</xml_diff>